<commit_message>
Updated( Requirements.docx) Added (Use_cases.docx)
</commit_message>
<xml_diff>
--- a/Requirements.docx
+++ b/Requirements.docx
@@ -455,16 +455,14 @@
         </w:rPr>
         <w:t xml:space="preserve">A user should be able to verify </w:t>
       </w:r>
-      <w:proofErr w:type="spellStart"/>
-      <w:r>
-        <w:rPr>
-          <w:rFonts w:ascii="Times New Roman" w:hAnsi="Times New Roman"/>
-          <w:sz w:val="24"/>
-          <w:szCs w:val="24"/>
-        </w:rPr>
-        <w:t>there</w:t>
-      </w:r>
-      <w:proofErr w:type="spellEnd"/>
+      <w:r>
+        <w:rPr>
+          <w:rFonts w:ascii="Times New Roman" w:hAnsi="Times New Roman"/>
+          <w:sz w:val="24"/>
+          <w:szCs w:val="24"/>
+        </w:rPr>
+        <w:t>their</w:t>
+      </w:r>
       <w:r>
         <w:rPr>
           <w:rFonts w:ascii="Times New Roman" w:hAnsi="Times New Roman"/>
@@ -494,7 +492,41 @@
           <w:sz w:val="24"/>
           <w:szCs w:val="24"/>
         </w:rPr>
-        <w:t>A user shall be able to add any individuals records to their account providing their personal information including the necessary credentials (Name, Birth certificate pin #, scanned copy of Birth Certificate).</w:t>
+        <w:t>A User shall be able to create new records for an individual by</w:t>
+      </w:r>
+      <w:r>
+        <w:rPr>
+          <w:rFonts w:ascii="Times New Roman" w:hAnsi="Times New Roman"/>
+          <w:sz w:val="24"/>
+          <w:szCs w:val="24"/>
+        </w:rPr>
+        <w:t xml:space="preserve"> </w:t>
+      </w:r>
+      <w:r>
+        <w:rPr>
+          <w:rFonts w:ascii="Times New Roman" w:hAnsi="Times New Roman"/>
+          <w:sz w:val="24"/>
+          <w:szCs w:val="24"/>
+        </w:rPr>
+        <w:t>providing their personal information including the necessary credentials (Name, Birth certificate pin #, scanned copy of Birth Certificate)</w:t>
+      </w:r>
+      <w:r>
+        <w:rPr>
+          <w:rFonts w:ascii="Times New Roman" w:hAnsi="Times New Roman"/>
+          <w:sz w:val="24"/>
+          <w:szCs w:val="24"/>
+        </w:rPr>
+        <w:t xml:space="preserve"> and given that these credentials don’t already exist in the database.</w:t>
+      </w:r>
+      <w:bookmarkStart w:id="0" w:name="_GoBack"/>
+      <w:bookmarkEnd w:id="0"/>
+      <w:r>
+        <w:rPr>
+          <w:rFonts w:ascii="Times New Roman" w:hAnsi="Times New Roman"/>
+          <w:sz w:val="24"/>
+          <w:szCs w:val="24"/>
+        </w:rPr>
+        <w:t xml:space="preserve"> </w:t>
       </w:r>
     </w:p>
     <w:p>
@@ -517,7 +549,7 @@
           <w:sz w:val="24"/>
           <w:szCs w:val="24"/>
         </w:rPr>
-        <w:t>A user shall be able to search for the nearest health clinic, based on the user’s current location.</w:t>
+        <w:t>A user shall be able to add any individuals records to their account providing their personal information including the necessary credentials (Name, Birth certificate pin #, scanned copy of Birth Certificate).</w:t>
       </w:r>
     </w:p>
     <w:p>
@@ -540,7 +572,7 @@
           <w:sz w:val="24"/>
           <w:szCs w:val="24"/>
         </w:rPr>
-        <w:t>A user shall be able to see which health clinic currently has their vaccine of choice.</w:t>
+        <w:t>A user shall be able to search for the nearest health clinic, based on the user’s current location.</w:t>
       </w:r>
     </w:p>
     <w:p>
@@ -563,7 +595,7 @@
           <w:sz w:val="24"/>
           <w:szCs w:val="24"/>
         </w:rPr>
-        <w:t>A user shall be able to see any individual’s record who’s records were added to the users account</w:t>
+        <w:t>A user shall be able to see which health clinic currently has their vaccine of choice.</w:t>
       </w:r>
     </w:p>
     <w:p>
@@ -586,7 +618,7 @@
           <w:sz w:val="24"/>
           <w:szCs w:val="24"/>
         </w:rPr>
-        <w:t>A user shall be able to view which vaccines he/she will have to take in the future.</w:t>
+        <w:t>A user shall be able to see any individual’s record who’s records were added to the users account</w:t>
       </w:r>
     </w:p>
     <w:p>
@@ -609,7 +641,7 @@
           <w:sz w:val="24"/>
           <w:szCs w:val="24"/>
         </w:rPr>
-        <w:t xml:space="preserve">A user shall also be able to search for a country and be presented with the vaccines which are mandatory for travel to the selected country </w:t>
+        <w:t>A user shall be able to view which vaccines he/she will have to take in the future.</w:t>
       </w:r>
     </w:p>
     <w:p>
@@ -632,6 +664,29 @@
           <w:sz w:val="24"/>
           <w:szCs w:val="24"/>
         </w:rPr>
+        <w:t xml:space="preserve">A user shall also be able to search for a country and be presented with the vaccines which are mandatory for travel to the selected country </w:t>
+      </w:r>
+    </w:p>
+    <w:p>
+      <w:pPr>
+        <w:pStyle w:val="Body"/>
+        <w:numPr>
+          <w:ilvl w:val="0"/>
+          <w:numId w:val="4"/>
+        </w:numPr>
+        <w:spacing w:after="0" w:line="240" w:lineRule="auto"/>
+        <w:rPr>
+          <w:rFonts w:ascii="Times New Roman" w:hAnsi="Times New Roman"/>
+          <w:sz w:val="24"/>
+          <w:szCs w:val="24"/>
+        </w:rPr>
+      </w:pPr>
+      <w:r>
+        <w:rPr>
+          <w:rFonts w:ascii="Times New Roman" w:hAnsi="Times New Roman"/>
+          <w:sz w:val="24"/>
+          <w:szCs w:val="24"/>
+        </w:rPr>
         <w:t xml:space="preserve">A user should be able to access the unique identification number for any individual who’s records are added to the user’s account; this unique identification number could be in the form of a </w:t>
       </w:r>
       <w:proofErr w:type="spellStart"/>
@@ -675,23 +730,30 @@
         </w:rPr>
         <w:t xml:space="preserve">A user with privileged </w:t>
       </w:r>
-      <w:proofErr w:type="spellStart"/>
-      <w:r>
-        <w:rPr>
-          <w:rFonts w:ascii="Times New Roman" w:hAnsi="Times New Roman"/>
-          <w:sz w:val="24"/>
-          <w:szCs w:val="24"/>
-        </w:rPr>
-        <w:t>authorisation</w:t>
-      </w:r>
-      <w:proofErr w:type="spellEnd"/>
-      <w:r>
-        <w:rPr>
-          <w:rFonts w:ascii="Times New Roman" w:hAnsi="Times New Roman"/>
-          <w:sz w:val="24"/>
-          <w:szCs w:val="24"/>
-        </w:rPr>
-        <w:t xml:space="preserve"> (such as a medical practitioner) should be able to update a user’s immunization history via an internal website/database (Intranet, Ministry of Health website etc.); this database is connected to the Immunization app, so once changes are made and confirmed by the doctor, the same is reflected on the app. This connection is also how the app is aware of a health institution’s current vaccine inventory.</w:t>
+      <w:r>
+        <w:rPr>
+          <w:rFonts w:ascii="Times New Roman" w:hAnsi="Times New Roman"/>
+          <w:sz w:val="24"/>
+          <w:szCs w:val="24"/>
+        </w:rPr>
+        <w:t>authorization</w:t>
+      </w:r>
+      <w:r>
+        <w:rPr>
+          <w:rFonts w:ascii="Times New Roman" w:hAnsi="Times New Roman"/>
+          <w:sz w:val="24"/>
+          <w:szCs w:val="24"/>
+        </w:rPr>
+        <w:t xml:space="preserve"> (such as a medical practitioner) should be able to update a user’s immunization history via an internal website/database (Intranet, Ministry of Health website etc.); this database is connected to the Immunization app, so once changes are made and confirmed by the doctor, the same is reflected on the app. This </w:t>
+      </w:r>
+      <w:r>
+        <w:rPr>
+          <w:rFonts w:ascii="Times New Roman" w:hAnsi="Times New Roman"/>
+          <w:sz w:val="24"/>
+          <w:szCs w:val="24"/>
+        </w:rPr>
+        <w:lastRenderedPageBreak/>
+        <w:t>connection is also how the app is aware of a health institution’s current vaccine inventory.</w:t>
       </w:r>
     </w:p>
     <w:p>
@@ -722,7 +784,6 @@
           <w:sz w:val="32"/>
           <w:szCs w:val="32"/>
         </w:rPr>
-        <w:lastRenderedPageBreak/>
         <w:t>System Requirements</w:t>
       </w:r>
     </w:p>
@@ -1115,7 +1176,6 @@
           <w:sz w:val="40"/>
           <w:szCs w:val="40"/>
         </w:rPr>
-        <w:lastRenderedPageBreak/>
         <w:t>Non-Functional Requirements</w:t>
       </w:r>
     </w:p>
@@ -1201,10 +1261,7 @@
         <w:br/>
       </w:r>
     </w:p>
-    <w:p>
-      <w:bookmarkStart w:id="0" w:name="_GoBack"/>
-      <w:bookmarkEnd w:id="0"/>
-    </w:p>
+    <w:p/>
     <w:sectPr>
       <w:pgSz w:w="12240" w:h="15840"/>
       <w:pgMar w:top="1440" w:right="1440" w:bottom="1440" w:left="1440" w:header="720" w:footer="720" w:gutter="0"/>

</xml_diff>